<commit_message>
edits edits edits. current versions of al docs put in final thesis file for a first cup and feel ;)
</commit_message>
<xml_diff>
--- a/Documents/School/Thesis docs/Conclusion.docx
+++ b/Documents/School/Thesis docs/Conclusion.docx
@@ -23,104 +23,197 @@
       <w:r>
         <w:t>which is a</w:t>
       </w:r>
+      <w:r>
+        <w:t xml:space="preserve"> successor to GAT. </w:t>
+      </w:r>
+    </w:p>
+    <w:p>
+      <w:r>
+        <w:t xml:space="preserve">ALAT </w:t>
+      </w:r>
+      <w:r>
+        <w:t>is</w:t>
+      </w:r>
+      <w:r>
+        <w:t xml:space="preserve"> to be the new recommended authoring environment for GALE. </w:t>
+      </w:r>
+      <w:r>
+        <w:t>P</w:t>
+      </w:r>
+      <w:r>
+        <w:t xml:space="preserve">receding </w:t>
+      </w:r>
+      <w:r>
+        <w:t xml:space="preserve">projects </w:t>
+      </w:r>
+      <w:r>
+        <w:t xml:space="preserve">have been </w:t>
+      </w:r>
+      <w:r>
+        <w:t>analyzed</w:t>
+      </w:r>
+      <w:r>
+        <w:t xml:space="preserve"> in order to prevent pitfalls and mistakes made in the past</w:t>
+      </w:r>
+      <w:r>
+        <w:t xml:space="preserve"> and to find what is required to make </w:t>
+      </w:r>
+      <w:r>
+        <w:t xml:space="preserve">ALAT </w:t>
+      </w:r>
+      <w:r>
+        <w:t>a successful authoring tool</w:t>
+      </w:r>
+      <w:r>
+        <w:t>.</w:t>
+      </w:r>
+      <w:r>
+        <w:t xml:space="preserve"> </w:t>
+      </w:r>
+      <w:r>
+        <w:t>ALAT is a tool which</w:t>
+      </w:r>
+      <w:r>
+        <w:t xml:space="preserve"> is</w:t>
+      </w:r>
+      <w:r>
+        <w:t xml:space="preserve"> aim</w:t>
+      </w:r>
+      <w:r>
+        <w:t>ed</w:t>
+      </w:r>
+      <w:r>
+        <w:t xml:space="preserve"> to be as generic as possible whilst providing the user with the best possible support to author adaptive applications</w:t>
+      </w:r>
+      <w:r>
+        <w:t>. This is done through extensive templating, which has been applied</w:t>
+      </w:r>
+      <w:r>
+        <w:t xml:space="preserve"> to an unpreceded extent in order to improve usability</w:t>
+      </w:r>
+      <w:r>
+        <w:t xml:space="preserve">. It also allows authors </w:t>
+      </w:r>
+      <w:r>
+        <w:t xml:space="preserve">to author adaptivity without </w:t>
+      </w:r>
+      <w:r>
+        <w:t xml:space="preserve">any required </w:t>
+      </w:r>
+      <w:r>
+        <w:t>knowledge o</w:t>
+      </w:r>
+      <w:r>
+        <w:t>n</w:t>
+      </w:r>
+      <w:r>
+        <w:t xml:space="preserve"> </w:t>
+      </w:r>
+      <w:r>
+        <w:t>adaptation code</w:t>
+      </w:r>
+      <w:r>
+        <w:t>.</w:t>
+      </w:r>
+    </w:p>
+    <w:p>
+      <w:r>
+        <w:t>The target audience consists out of students and engineers with at least a basic understanding of adaptive hypermedia. A result of this is that ALAT</w:t>
+      </w:r>
+      <w:r>
+        <w:t xml:space="preserve"> </w:t>
+      </w:r>
+      <w:r>
+        <w:t>is more difficult to author with for</w:t>
+      </w:r>
+      <w:r>
+        <w:t xml:space="preserve"> non-academic users. This is due to the complexity and user experience which is a result of ALAT’s extensive generic behavior. A version of ALAT with a limited scope, stripped of some more advanced features would lower this ba</w:t>
+      </w:r>
+      <w:r>
+        <w:t>rrier-of-entry and could make AL</w:t>
+      </w:r>
+      <w:r>
+        <w:t xml:space="preserve">AT more suitable for </w:t>
+      </w:r>
+      <w:r>
+        <w:t xml:space="preserve">non-experts and </w:t>
+      </w:r>
+      <w:r>
+        <w:t xml:space="preserve">companies such as “De </w:t>
+      </w:r>
+      <w:proofErr w:type="spellStart"/>
+      <w:r>
+        <w:t>Roode</w:t>
+      </w:r>
+      <w:proofErr w:type="spellEnd"/>
+      <w:r>
+        <w:t xml:space="preserve"> </w:t>
+      </w:r>
+      <w:proofErr w:type="spellStart"/>
+      <w:r>
+        <w:t>Kikker</w:t>
+      </w:r>
+      <w:proofErr w:type="spellEnd"/>
+      <w:r>
+        <w:t>”</w:t>
+      </w:r>
+      <w:r>
+        <w:t>.</w:t>
+      </w:r>
+    </w:p>
+    <w:p>
+      <w:r>
+        <w:t>ALAT</w:t>
+      </w:r>
+      <w:r>
+        <w:t xml:space="preserve"> contributes to the usability of GALE and brings a new player </w:t>
+      </w:r>
+      <w:r>
+        <w:t>to</w:t>
+      </w:r>
+      <w:r>
+        <w:t xml:space="preserve"> the field of adaptive hypermedia authoring. This thesis </w:t>
+      </w:r>
+      <w:r>
+        <w:t>provides</w:t>
+      </w:r>
+      <w:r>
+        <w:t xml:space="preserve"> an in-depth documentation and analysis of ALAT and its </w:t>
+      </w:r>
+      <w:r>
+        <w:t xml:space="preserve">main </w:t>
+      </w:r>
+      <w:r>
+        <w:t xml:space="preserve">features. </w:t>
+      </w:r>
+      <w:r>
+        <w:t>A comparative study shows that there are numerous approaches to adaptive hypermedia authoring.</w:t>
+      </w:r>
+      <w:r>
+        <w:t xml:space="preserve"> The main contributing factors to these differences are target audience and genericity.</w:t>
+      </w:r>
+      <w:r>
+        <w:t xml:space="preserve"> ALAT explores authoring </w:t>
+      </w:r>
+      <w:r>
+        <w:t>by</w:t>
+      </w:r>
+      <w:r>
+        <w:t xml:space="preserve"> academic use</w:t>
+      </w:r>
+      <w:r>
+        <w:t>rs</w:t>
+      </w:r>
       <w:bookmarkStart w:id="0" w:name="_GoBack"/>
       <w:bookmarkEnd w:id="0"/>
       <w:r>
-        <w:t xml:space="preserve"> successor to GAT. </w:t>
-      </w:r>
-    </w:p>
-    <w:p>
-      <w:r>
-        <w:t xml:space="preserve">ALAT </w:t>
-      </w:r>
-      <w:r>
-        <w:t>is</w:t>
-      </w:r>
-      <w:r>
-        <w:t xml:space="preserve"> to be the new recommended authoring environment for GALE. </w:t>
-      </w:r>
-      <w:r>
-        <w:t>P</w:t>
-      </w:r>
-      <w:r>
-        <w:t xml:space="preserve">receding </w:t>
-      </w:r>
-      <w:r>
-        <w:t>p</w:t>
-      </w:r>
-      <w:r>
-        <w:t xml:space="preserve">rojects </w:t>
-      </w:r>
-      <w:r>
-        <w:t xml:space="preserve">have been </w:t>
-      </w:r>
-      <w:r>
-        <w:t>analyzed</w:t>
-      </w:r>
-      <w:r>
-        <w:t xml:space="preserve"> in order to prevent pitfalls and mistakes made in the past</w:t>
-      </w:r>
-      <w:r>
-        <w:t xml:space="preserve"> and to find what is required to make </w:t>
-      </w:r>
-      <w:r>
-        <w:t xml:space="preserve">ALAT </w:t>
-      </w:r>
-      <w:r>
-        <w:t>a successful authoring tool</w:t>
-      </w:r>
-      <w:r>
-        <w:t>.</w:t>
-      </w:r>
-      <w:r>
-        <w:t xml:space="preserve"> </w:t>
-      </w:r>
-      <w:r>
-        <w:t>ALAT is a tool which</w:t>
-      </w:r>
-      <w:r>
-        <w:t xml:space="preserve"> is</w:t>
-      </w:r>
-      <w:r>
-        <w:t xml:space="preserve"> aim</w:t>
-      </w:r>
-      <w:r>
-        <w:t>ed</w:t>
-      </w:r>
-      <w:r>
-        <w:t xml:space="preserve"> to be as generic as possible whilst providing the user with the best possible support to author adaptive applications</w:t>
-      </w:r>
-      <w:r>
-        <w:t>. This is done through extensive templating, which has been applied</w:t>
-      </w:r>
-      <w:r>
-        <w:t xml:space="preserve"> to an unpreceded extent in order to improve usability and to author adaptivity without knowledge o</w:t>
-      </w:r>
-      <w:r>
-        <w:t>f</w:t>
-      </w:r>
-      <w:r>
-        <w:t xml:space="preserve"> </w:t>
-      </w:r>
-      <w:r>
-        <w:t>adaptation code</w:t>
-      </w:r>
-      <w:r>
-        <w:t>.</w:t>
-      </w:r>
-    </w:p>
-    <w:p>
-      <w:r>
-        <w:t xml:space="preserve">This new authoring tool contributes to the usability of GALE and brings a new player in the field of adaptive hypermedia authoring. This thesis serves as an in-depth documentation and analysis of ALAT and its </w:t>
-      </w:r>
-      <w:r>
-        <w:t xml:space="preserve">main </w:t>
-      </w:r>
-      <w:r>
-        <w:t xml:space="preserve">features. </w:t>
-      </w:r>
-      <w:r>
-        <w:t xml:space="preserve">A comparative study shows that there are numerous approaches to adaptive hypermedia authoring. ALAT explores authoring in academic use and innovates by combining an interface with simple controls with extensive templating. This results in a generic platform in which it is easy to author various kinds of adaptive hypermedia applications. </w:t>
+        <w:t xml:space="preserve"> and innovates by combining a</w:t>
+      </w:r>
+      <w:r>
+        <w:t xml:space="preserve"> simple user</w:t>
+      </w:r>
+      <w:r>
+        <w:t xml:space="preserve"> interface with extensive templating. This results in a generic platform in which it is easy to author various kinds of adaptive hypermedia applications. </w:t>
       </w:r>
     </w:p>
     <w:sectPr>

</xml_diff>